<commit_message>
Documentos de visao e casos de uso
</commit_message>
<xml_diff>
--- a/Documentacao/Caso de Uso - Cadastrar Produto.docx
+++ b/Documentacao/Caso de Uso - Cadastrar Produto.docx
@@ -2,10 +2,7 @@
 <file path=word/document.xml><?xml version="1.0" encoding="utf-8"?>
 <w:document xmlns:wpc="http://schemas.microsoft.com/office/word/2010/wordprocessingCanvas" xmlns:mc="http://schemas.openxmlformats.org/markup-compatibility/2006" xmlns:o="urn:schemas-microsoft-com:office:office" xmlns:r="http://schemas.openxmlformats.org/officeDocument/2006/relationships" xmlns:m="http://schemas.openxmlformats.org/officeDocument/2006/math" xmlns:v="urn:schemas-microsoft-com:vml" xmlns:wp14="http://schemas.microsoft.com/office/word/2010/wordprocessingDrawing" xmlns:wp="http://schemas.openxmlformats.org/drawingml/2006/wordprocessingDrawing" xmlns:w10="urn:schemas-microsoft-com:office:word" xmlns:w="http://schemas.openxmlformats.org/wordprocessingml/2006/main" xmlns:w14="http://schemas.microsoft.com/office/word/2010/wordml" xmlns:wpg="http://schemas.microsoft.com/office/word/2010/wordprocessingGroup" xmlns:wpi="http://schemas.microsoft.com/office/word/2010/wordprocessingInk" xmlns:wne="http://schemas.microsoft.com/office/word/2006/wordml" xmlns:wps="http://schemas.microsoft.com/office/word/2010/wordprocessingShape" mc:Ignorable="w14 wp14">
   <w:body>
-    <w:p>
-      <w:bookmarkStart w:id="0" w:name="_GoBack"/>
-      <w:bookmarkEnd w:id="0"/>
-    </w:p>
+    <w:p/>
     <w:p/>
     <w:p/>
     <w:tbl>
@@ -16,171 +13,155 @@
       </w:tblPr>
       <w:tblGrid>
         <w:gridCol w:w="2518"/>
-        <w:gridCol w:w="6126"/>
+        <w:gridCol w:w="992"/>
+        <w:gridCol w:w="5134"/>
       </w:tblGrid>
       <w:tr>
         <w:tc>
           <w:tcPr>
             <w:tcW w:w="2518" w:type="dxa"/>
-          </w:tcPr>
-          <w:p>
-            <w:r>
-              <w:t>Número do Caso de Uso</w:t>
+            <w:shd w:val="clear" w:color="auto" w:fill="C4BC96" w:themeFill="background2" w:themeFillShade="BF"/>
+          </w:tcPr>
+          <w:p>
+            <w:r>
+              <w:t>Caso de Uso</w:t>
+            </w:r>
+          </w:p>
+        </w:tc>
+        <w:tc>
+          <w:tcPr>
+            <w:tcW w:w="992" w:type="dxa"/>
+            <w:shd w:val="clear" w:color="auto" w:fill="C4BC96" w:themeFill="background2" w:themeFillShade="BF"/>
+          </w:tcPr>
+          <w:p>
+            <w:r>
+              <w:t>UC1-1</w:t>
+            </w:r>
+          </w:p>
+        </w:tc>
+        <w:tc>
+          <w:tcPr>
+            <w:tcW w:w="5134" w:type="dxa"/>
+            <w:shd w:val="clear" w:color="auto" w:fill="C4BC96" w:themeFill="background2" w:themeFillShade="BF"/>
+          </w:tcPr>
+          <w:p>
+            <w:r>
+              <w:t>Cadastrar Produto</w:t>
+            </w:r>
+          </w:p>
+        </w:tc>
+      </w:tr>
+      <w:tr>
+        <w:tc>
+          <w:tcPr>
+            <w:tcW w:w="2518" w:type="dxa"/>
+          </w:tcPr>
+          <w:p>
+            <w:r>
+              <w:t>Ator(es)</w:t>
             </w:r>
           </w:p>
         </w:tc>
         <w:tc>
           <w:tcPr>
             <w:tcW w:w="6126" w:type="dxa"/>
-          </w:tcPr>
-          <w:p>
-            <w:r>
-              <w:t>UC001</w:t>
-            </w:r>
-          </w:p>
-        </w:tc>
-      </w:tr>
-      <w:tr>
-        <w:tc>
-          <w:tcPr>
-            <w:tcW w:w="2518" w:type="dxa"/>
-          </w:tcPr>
-          <w:p>
-            <w:r>
-              <w:t>Nome do Caso de Uso</w:t>
+            <w:gridSpan w:val="2"/>
+          </w:tcPr>
+          <w:p>
+            <w:r>
+              <w:t>Administrador</w:t>
+            </w:r>
+          </w:p>
+        </w:tc>
+      </w:tr>
+      <w:tr>
+        <w:tc>
+          <w:tcPr>
+            <w:tcW w:w="2518" w:type="dxa"/>
+          </w:tcPr>
+          <w:p>
+            <w:r>
+              <w:t>Descrição</w:t>
             </w:r>
           </w:p>
         </w:tc>
         <w:tc>
           <w:tcPr>
             <w:tcW w:w="6126" w:type="dxa"/>
-          </w:tcPr>
-          <w:p>
-            <w:r>
-              <w:t>Cadastrar Produto</w:t>
-            </w:r>
-          </w:p>
-        </w:tc>
-      </w:tr>
-      <w:tr>
-        <w:tc>
-          <w:tcPr>
-            <w:tcW w:w="2518" w:type="dxa"/>
-          </w:tcPr>
-          <w:p>
-            <w:proofErr w:type="gramStart"/>
-            <w:r>
-              <w:t>Ator(</w:t>
-            </w:r>
-            <w:proofErr w:type="gramEnd"/>
-            <w:r>
-              <w:t>es)</w:t>
+            <w:gridSpan w:val="2"/>
+          </w:tcPr>
+          <w:p>
+            <w:r>
+              <w:t>Este caso de uso tem por objetivo cadastrar os produtos.</w:t>
+            </w:r>
+          </w:p>
+        </w:tc>
+      </w:tr>
+      <w:tr>
+        <w:tc>
+          <w:tcPr>
+            <w:tcW w:w="2518" w:type="dxa"/>
+          </w:tcPr>
+          <w:p>
+            <w:r>
+              <w:t>Pré-Condição</w:t>
             </w:r>
           </w:p>
         </w:tc>
         <w:tc>
           <w:tcPr>
             <w:tcW w:w="6126" w:type="dxa"/>
-          </w:tcPr>
-          <w:p>
-            <w:r>
-              <w:t>Administrador</w:t>
-            </w:r>
-          </w:p>
-        </w:tc>
-      </w:tr>
-      <w:tr>
-        <w:tc>
-          <w:tcPr>
-            <w:tcW w:w="2518" w:type="dxa"/>
-          </w:tcPr>
-          <w:p>
-            <w:r>
-              <w:t>Descrição</w:t>
+            <w:gridSpan w:val="2"/>
+          </w:tcPr>
+          <w:p>
+            <w:r>
+              <w:t>Não há.</w:t>
+            </w:r>
+          </w:p>
+        </w:tc>
+      </w:tr>
+      <w:tr>
+        <w:tc>
+          <w:tcPr>
+            <w:tcW w:w="2518" w:type="dxa"/>
+          </w:tcPr>
+          <w:p>
+            <w:r>
+              <w:t>Pós-Condição</w:t>
             </w:r>
           </w:p>
         </w:tc>
         <w:tc>
           <w:tcPr>
             <w:tcW w:w="6126" w:type="dxa"/>
-          </w:tcPr>
-          <w:p>
-            <w:r>
-              <w:t>Este caso de uso tem por objetivo cadastrar os produtos.</w:t>
-            </w:r>
-          </w:p>
-        </w:tc>
-      </w:tr>
-      <w:tr>
-        <w:tc>
-          <w:tcPr>
-            <w:tcW w:w="2518" w:type="dxa"/>
-          </w:tcPr>
-          <w:p>
-            <w:r>
-              <w:t>Pré-Condição</w:t>
+            <w:gridSpan w:val="2"/>
+          </w:tcPr>
+          <w:p>
+            <w:r>
+              <w:t>Disponibilizar o produto para visualização no cadastro de produtos</w:t>
+            </w:r>
+          </w:p>
+        </w:tc>
+      </w:tr>
+      <w:tr>
+        <w:tc>
+          <w:tcPr>
+            <w:tcW w:w="2518" w:type="dxa"/>
+          </w:tcPr>
+          <w:p>
+            <w:r>
+              <w:t>Sequência de Execução</w:t>
             </w:r>
           </w:p>
         </w:tc>
         <w:tc>
           <w:tcPr>
             <w:tcW w:w="6126" w:type="dxa"/>
-          </w:tcPr>
-          <w:p>
-            <w:r>
-              <w:t>Não há.</w:t>
-            </w:r>
-          </w:p>
-        </w:tc>
-      </w:tr>
-      <w:tr>
-        <w:tc>
-          <w:tcPr>
-            <w:tcW w:w="2518" w:type="dxa"/>
-          </w:tcPr>
-          <w:p>
-            <w:r>
-              <w:t>Pós-Condição</w:t>
-            </w:r>
-          </w:p>
-        </w:tc>
-        <w:tc>
-          <w:tcPr>
-            <w:tcW w:w="6126" w:type="dxa"/>
-          </w:tcPr>
-          <w:p>
-            <w:r>
-              <w:t>Não há.</w:t>
-            </w:r>
-          </w:p>
-        </w:tc>
-      </w:tr>
-      <w:tr>
-        <w:tc>
-          <w:tcPr>
-            <w:tcW w:w="2518" w:type="dxa"/>
-          </w:tcPr>
-          <w:p>
-            <w:r>
-              <w:t>Cenário principal</w:t>
-            </w:r>
-          </w:p>
-        </w:tc>
-        <w:tc>
-          <w:tcPr>
-            <w:tcW w:w="6126" w:type="dxa"/>
-          </w:tcPr>
-          <w:p>
-            <w:r>
-              <w:t xml:space="preserve">P1 - O caso de uso começa quando o Ator acessa o sistema e seleciona a opção "Cadastrar Produto" no </w:t>
-            </w:r>
-            <w:proofErr w:type="gramStart"/>
-            <w:r>
-              <w:t>menu</w:t>
-            </w:r>
-            <w:proofErr w:type="gramEnd"/>
-            <w:r>
-              <w:t xml:space="preserve"> Principal.</w:t>
+            <w:gridSpan w:val="2"/>
+          </w:tcPr>
+          <w:p>
+            <w:r>
+              <w:t>P1 - O caso de uso começa quando o Ator acessa o sistema e seleciona a opção "Cadastrar Produto" no menu Principal.</w:t>
             </w:r>
           </w:p>
           <w:p>
@@ -195,15 +176,7 @@
           </w:p>
           <w:p>
             <w:r>
-              <w:t xml:space="preserve">P4 - O Ator preenche os dados cadastrais, informando o nome do produto, </w:t>
-            </w:r>
-            <w:proofErr w:type="spellStart"/>
-            <w:r>
-              <w:t>bla</w:t>
-            </w:r>
-            <w:proofErr w:type="spellEnd"/>
-            <w:r>
-              <w:t xml:space="preserve"> (verificar os campos) e clica no botão OK.</w:t>
+              <w:t>P4 - O Ator preenche os dados cadastrais, informando o nome do produto, bla (verificar os campos) e clica no botão OK.</w:t>
             </w:r>
           </w:p>
           <w:p>
@@ -214,198 +187,429 @@
           <w:p>
             <w:r>
               <w:t>P6 - O caso de uso é encerrado.</w:t>
-            </w:r>
-          </w:p>
-        </w:tc>
-      </w:tr>
-      <w:tr>
-        <w:tc>
-          <w:tcPr>
-            <w:tcW w:w="2518" w:type="dxa"/>
-          </w:tcPr>
-          <w:p>
-            <w:r>
-              <w:t>Cenário alternativo</w:t>
-            </w:r>
-          </w:p>
-        </w:tc>
-        <w:tc>
-          <w:tcPr>
-            <w:tcW w:w="6126" w:type="dxa"/>
-          </w:tcPr>
-          <w:p>
-            <w:r>
-              <w:t>S1 - Alterar Produto.</w:t>
-            </w:r>
-          </w:p>
-          <w:p>
-            <w:proofErr w:type="gramStart"/>
-            <w:r>
-              <w:t>S1.</w:t>
-            </w:r>
-            <w:proofErr w:type="gramEnd"/>
-            <w:r>
-              <w:t>1 - O Ator seleciona o produto e escolhe a opção de "Alterar Produto".</w:t>
-            </w:r>
-          </w:p>
-          <w:p>
-            <w:proofErr w:type="gramStart"/>
-            <w:r>
-              <w:t>S1.</w:t>
-            </w:r>
-            <w:proofErr w:type="gramEnd"/>
-            <w:r>
-              <w:t>2 - O Sistema apresenta a interface "Alterar Produtos".</w:t>
-            </w:r>
-          </w:p>
-          <w:p>
-            <w:proofErr w:type="gramStart"/>
-            <w:r>
-              <w:t>S1.</w:t>
-            </w:r>
-            <w:proofErr w:type="gramEnd"/>
-            <w:r>
-              <w:t>3 - O Ator altera os campos necessário e clica no botão "OK".</w:t>
-            </w:r>
-          </w:p>
-          <w:p>
-            <w:r>
-              <w:t>(P5)</w:t>
-            </w:r>
-          </w:p>
-          <w:p>
-            <w:r>
-              <w:t>S2 - Excluir Produto.</w:t>
-            </w:r>
-          </w:p>
-          <w:p>
-            <w:proofErr w:type="gramStart"/>
-            <w:r>
-              <w:t>S2.</w:t>
-            </w:r>
-            <w:proofErr w:type="gramEnd"/>
-            <w:r>
-              <w:t>1 - O Ator seleciona o produto e escolhe a opção de "Excluir Produto".</w:t>
-            </w:r>
-          </w:p>
-          <w:p>
-            <w:proofErr w:type="gramStart"/>
-            <w:r>
-              <w:t>S2.</w:t>
-            </w:r>
-            <w:proofErr w:type="gramEnd"/>
-            <w:r>
-              <w:t>2 - O Sistema solicita a confirmação da exclusão.</w:t>
-            </w:r>
-          </w:p>
-          <w:p>
-            <w:proofErr w:type="gramStart"/>
-            <w:r>
-              <w:t>S2.</w:t>
-            </w:r>
-            <w:proofErr w:type="gramEnd"/>
-            <w:r>
-              <w:t>3 - O Ator confirma a exclusão selecionando a opção "OK".</w:t>
-            </w:r>
-          </w:p>
-          <w:p>
-            <w:r>
-              <w:t>(P5)</w:t>
-            </w:r>
-          </w:p>
-          <w:p>
-            <w:r>
-              <w:t>S3 - Pesquisar Produto.</w:t>
-            </w:r>
-          </w:p>
-          <w:p>
-            <w:proofErr w:type="gramStart"/>
-            <w:r>
-              <w:t>S3.</w:t>
-            </w:r>
-            <w:proofErr w:type="gramEnd"/>
-            <w:r>
-              <w:t>1 - O Ator seleciona a opção de Pesquisar.</w:t>
-            </w:r>
-          </w:p>
-          <w:p>
-            <w:proofErr w:type="gramStart"/>
-            <w:r>
-              <w:t>S3.</w:t>
-            </w:r>
-            <w:proofErr w:type="gramEnd"/>
-            <w:r>
-              <w:t xml:space="preserve">2 - O Sistema solicita para informar o </w:t>
-            </w:r>
-            <w:proofErr w:type="spellStart"/>
-            <w:r>
-              <w:t>codigo</w:t>
-            </w:r>
-            <w:proofErr w:type="spellEnd"/>
-            <w:r>
-              <w:t>/descrição do produto para fazer a pesquisa.</w:t>
-            </w:r>
-          </w:p>
-          <w:p>
-            <w:proofErr w:type="gramStart"/>
-            <w:r>
-              <w:t>S3.</w:t>
-            </w:r>
-            <w:proofErr w:type="gramEnd"/>
-            <w:r>
-              <w:t xml:space="preserve">3 - O Ator informa o </w:t>
-            </w:r>
-            <w:proofErr w:type="spellStart"/>
-            <w:r>
-              <w:t>codigo</w:t>
-            </w:r>
-            <w:proofErr w:type="spellEnd"/>
-            <w:r>
-              <w:t>/descrição do produto e seleciona a opção "OK".</w:t>
-            </w:r>
-          </w:p>
-          <w:p>
-            <w:proofErr w:type="gramStart"/>
-            <w:r>
-              <w:t>S3.</w:t>
-            </w:r>
-            <w:proofErr w:type="gramEnd"/>
-            <w:r>
-              <w:t>4 - O Sistema mostra os dados referentes a pesquisa feita.</w:t>
-            </w:r>
-          </w:p>
-          <w:p>
-            <w:r>
-              <w:t>(P5)</w:t>
-            </w:r>
-          </w:p>
-        </w:tc>
-      </w:tr>
-      <w:tr>
-        <w:tc>
-          <w:tcPr>
-            <w:tcW w:w="2518" w:type="dxa"/>
-          </w:tcPr>
-          <w:p>
-            <w:r>
-              <w:t>Exceções</w:t>
-            </w:r>
-          </w:p>
-        </w:tc>
-        <w:tc>
-          <w:tcPr>
-            <w:tcW w:w="6126" w:type="dxa"/>
-          </w:tcPr>
-          <w:p>
-            <w:r>
-              <w:t>Não há.</w:t>
             </w:r>
           </w:p>
         </w:tc>
       </w:tr>
     </w:tbl>
     <w:p/>
+    <w:tbl>
+      <w:tblPr>
+        <w:tblStyle w:val="Tabelacomgrade"/>
+        <w:tblW w:w="0" w:type="auto"/>
+        <w:tblLook w:val="04A0" w:firstRow="1" w:lastRow="0" w:firstColumn="1" w:lastColumn="0" w:noHBand="0" w:noVBand="1"/>
+      </w:tblPr>
+      <w:tblGrid>
+        <w:gridCol w:w="2518"/>
+        <w:gridCol w:w="992"/>
+        <w:gridCol w:w="5210"/>
+      </w:tblGrid>
+      <w:tr>
+        <w:tc>
+          <w:tcPr>
+            <w:tcW w:w="2518" w:type="dxa"/>
+            <w:shd w:val="clear" w:color="auto" w:fill="C4BC96" w:themeFill="background2" w:themeFillShade="BF"/>
+          </w:tcPr>
+          <w:p>
+            <w:r>
+              <w:t>Caso de Uso</w:t>
+            </w:r>
+          </w:p>
+        </w:tc>
+        <w:tc>
+          <w:tcPr>
+            <w:tcW w:w="992" w:type="dxa"/>
+            <w:shd w:val="clear" w:color="auto" w:fill="C4BC96" w:themeFill="background2" w:themeFillShade="BF"/>
+          </w:tcPr>
+          <w:p>
+            <w:r>
+              <w:t>UC1-2</w:t>
+            </w:r>
+          </w:p>
+        </w:tc>
+        <w:tc>
+          <w:tcPr>
+            <w:tcW w:w="5210" w:type="dxa"/>
+            <w:shd w:val="clear" w:color="auto" w:fill="C4BC96" w:themeFill="background2" w:themeFillShade="BF"/>
+          </w:tcPr>
+          <w:p>
+            <w:r>
+              <w:t>Alterar Produto</w:t>
+            </w:r>
+          </w:p>
+        </w:tc>
+      </w:tr>
+      <w:tr>
+        <w:tc>
+          <w:tcPr>
+            <w:tcW w:w="2518" w:type="dxa"/>
+          </w:tcPr>
+          <w:p>
+            <w:r>
+              <w:t>Ator(es)</w:t>
+            </w:r>
+          </w:p>
+        </w:tc>
+        <w:tc>
+          <w:tcPr>
+            <w:tcW w:w="6202" w:type="dxa"/>
+            <w:gridSpan w:val="2"/>
+          </w:tcPr>
+          <w:p>
+            <w:r>
+              <w:t>Administrador</w:t>
+            </w:r>
+          </w:p>
+        </w:tc>
+      </w:tr>
+      <w:tr>
+        <w:tc>
+          <w:tcPr>
+            <w:tcW w:w="2518" w:type="dxa"/>
+          </w:tcPr>
+          <w:p>
+            <w:r>
+              <w:t>Descrição</w:t>
+            </w:r>
+          </w:p>
+        </w:tc>
+        <w:tc>
+          <w:tcPr>
+            <w:tcW w:w="6202" w:type="dxa"/>
+            <w:gridSpan w:val="2"/>
+          </w:tcPr>
+          <w:p>
+            <w:r>
+              <w:t>Este caso de uso tem por objetivo alterar o Produto</w:t>
+            </w:r>
+          </w:p>
+        </w:tc>
+      </w:tr>
+      <w:tr>
+        <w:tc>
+          <w:tcPr>
+            <w:tcW w:w="2518" w:type="dxa"/>
+          </w:tcPr>
+          <w:p>
+            <w:r>
+              <w:t>Pré-Condição</w:t>
+            </w:r>
+          </w:p>
+        </w:tc>
+        <w:tc>
+          <w:tcPr>
+            <w:tcW w:w="6202" w:type="dxa"/>
+            <w:gridSpan w:val="2"/>
+          </w:tcPr>
+          <w:p>
+            <w:r>
+              <w:t>O produto já deve estar cadastrado</w:t>
+            </w:r>
+          </w:p>
+        </w:tc>
+      </w:tr>
+      <w:tr>
+        <w:tc>
+          <w:tcPr>
+            <w:tcW w:w="2518" w:type="dxa"/>
+          </w:tcPr>
+          <w:p>
+            <w:r>
+              <w:t>Pós-Condição</w:t>
+            </w:r>
+          </w:p>
+        </w:tc>
+        <w:tc>
+          <w:tcPr>
+            <w:tcW w:w="6202" w:type="dxa"/>
+            <w:gridSpan w:val="2"/>
+          </w:tcPr>
+          <w:p>
+            <w:r>
+              <w:t>Atualizar a lista de Produtos</w:t>
+            </w:r>
+          </w:p>
+        </w:tc>
+      </w:tr>
+      <w:tr>
+        <w:tc>
+          <w:tcPr>
+            <w:tcW w:w="2518" w:type="dxa"/>
+          </w:tcPr>
+          <w:p>
+            <w:r>
+              <w:t>Sequência de Execução</w:t>
+            </w:r>
+          </w:p>
+        </w:tc>
+        <w:tc>
+          <w:tcPr>
+            <w:tcW w:w="6202" w:type="dxa"/>
+            <w:gridSpan w:val="2"/>
+          </w:tcPr>
+          <w:p>
+            <w:r>
+              <w:t>P</w:t>
+            </w:r>
+            <w:r>
+              <w:t>1 - O Ator seleciona o produto e escolhe a opção de "Alterar Produto".</w:t>
+            </w:r>
+          </w:p>
+          <w:p>
+            <w:r>
+              <w:t>P</w:t>
+            </w:r>
+            <w:r>
+              <w:t>2 - O Sistema apresenta a interface "Alterar Produtos".</w:t>
+            </w:r>
+          </w:p>
+          <w:p>
+            <w:r>
+              <w:t>P</w:t>
+            </w:r>
+            <w:r>
+              <w:t>3 - O Ator altera os campos necessário</w:t>
+            </w:r>
+            <w:r>
+              <w:t>s</w:t>
+            </w:r>
+            <w:r>
+              <w:t xml:space="preserve"> e clica no botão "OK".</w:t>
+            </w:r>
+          </w:p>
+          <w:p>
+            <w:r>
+              <w:t>P</w:t>
+            </w:r>
+            <w:r>
+              <w:t>4</w:t>
+            </w:r>
+            <w:r>
+              <w:t xml:space="preserve"> - O Sistema apresenta a mensagem "Produto </w:t>
+            </w:r>
+            <w:r>
+              <w:t>alterado</w:t>
+            </w:r>
+            <w:r>
+              <w:t xml:space="preserve"> com sucesso".</w:t>
+            </w:r>
+          </w:p>
+          <w:p>
+            <w:r>
+              <w:t>P</w:t>
+            </w:r>
+            <w:r>
+              <w:t>5</w:t>
+            </w:r>
+            <w:r>
+              <w:t xml:space="preserve"> - O caso de uso é encerrado.</w:t>
+            </w:r>
+          </w:p>
+        </w:tc>
+      </w:tr>
+    </w:tbl>
     <w:p/>
+    <w:tbl>
+      <w:tblPr>
+        <w:tblStyle w:val="Tabelacomgrade"/>
+        <w:tblW w:w="0" w:type="auto"/>
+        <w:tblLook w:val="04A0" w:firstRow="1" w:lastRow="0" w:firstColumn="1" w:lastColumn="0" w:noHBand="0" w:noVBand="1"/>
+      </w:tblPr>
+      <w:tblGrid>
+        <w:gridCol w:w="2518"/>
+        <w:gridCol w:w="992"/>
+        <w:gridCol w:w="5210"/>
+      </w:tblGrid>
+      <w:tr>
+        <w:tc>
+          <w:tcPr>
+            <w:tcW w:w="2518" w:type="dxa"/>
+            <w:shd w:val="clear" w:color="auto" w:fill="C4BC96" w:themeFill="background2" w:themeFillShade="BF"/>
+          </w:tcPr>
+          <w:p>
+            <w:r>
+              <w:t>Caso de Uso</w:t>
+            </w:r>
+          </w:p>
+        </w:tc>
+        <w:tc>
+          <w:tcPr>
+            <w:tcW w:w="992" w:type="dxa"/>
+            <w:shd w:val="clear" w:color="auto" w:fill="C4BC96" w:themeFill="background2" w:themeFillShade="BF"/>
+          </w:tcPr>
+          <w:p>
+            <w:r>
+              <w:t>UC1-3</w:t>
+            </w:r>
+          </w:p>
+        </w:tc>
+        <w:tc>
+          <w:tcPr>
+            <w:tcW w:w="5210" w:type="dxa"/>
+            <w:shd w:val="clear" w:color="auto" w:fill="C4BC96" w:themeFill="background2" w:themeFillShade="BF"/>
+          </w:tcPr>
+          <w:p>
+            <w:r>
+              <w:t>Excluir Produto</w:t>
+            </w:r>
+          </w:p>
+        </w:tc>
+      </w:tr>
+      <w:tr>
+        <w:tc>
+          <w:tcPr>
+            <w:tcW w:w="2518" w:type="dxa"/>
+          </w:tcPr>
+          <w:p>
+            <w:r>
+              <w:t>Ator(es)</w:t>
+            </w:r>
+          </w:p>
+        </w:tc>
+        <w:tc>
+          <w:tcPr>
+            <w:tcW w:w="6202" w:type="dxa"/>
+            <w:gridSpan w:val="2"/>
+          </w:tcPr>
+          <w:p>
+            <w:r>
+              <w:t>Administrador</w:t>
+            </w:r>
+          </w:p>
+        </w:tc>
+      </w:tr>
+      <w:tr>
+        <w:tc>
+          <w:tcPr>
+            <w:tcW w:w="2518" w:type="dxa"/>
+          </w:tcPr>
+          <w:p>
+            <w:r>
+              <w:t>Descrição</w:t>
+            </w:r>
+          </w:p>
+        </w:tc>
+        <w:tc>
+          <w:tcPr>
+            <w:tcW w:w="6202" w:type="dxa"/>
+            <w:gridSpan w:val="2"/>
+          </w:tcPr>
+          <w:p>
+            <w:r>
+              <w:t>Este caso de uso tem por objetivo excluir um produto.</w:t>
+            </w:r>
+          </w:p>
+        </w:tc>
+      </w:tr>
+      <w:tr>
+        <w:tc>
+          <w:tcPr>
+            <w:tcW w:w="2518" w:type="dxa"/>
+          </w:tcPr>
+          <w:p>
+            <w:r>
+              <w:t>Pré-Condição</w:t>
+            </w:r>
+          </w:p>
+        </w:tc>
+        <w:tc>
+          <w:tcPr>
+            <w:tcW w:w="6202" w:type="dxa"/>
+            <w:gridSpan w:val="2"/>
+          </w:tcPr>
+          <w:p>
+            <w:r>
+              <w:t>O Produto já deve estar cadastrado.</w:t>
+            </w:r>
+          </w:p>
+        </w:tc>
+      </w:tr>
+      <w:tr>
+        <w:tc>
+          <w:tcPr>
+            <w:tcW w:w="2518" w:type="dxa"/>
+          </w:tcPr>
+          <w:p>
+            <w:r>
+              <w:t>Pós-Condição</w:t>
+            </w:r>
+          </w:p>
+        </w:tc>
+        <w:tc>
+          <w:tcPr>
+            <w:tcW w:w="6202" w:type="dxa"/>
+            <w:gridSpan w:val="2"/>
+          </w:tcPr>
+          <w:p>
+            <w:r>
+              <w:t>Atualizar a lista de Produtos</w:t>
+            </w:r>
+          </w:p>
+        </w:tc>
+      </w:tr>
+      <w:tr>
+        <w:tc>
+          <w:tcPr>
+            <w:tcW w:w="2518" w:type="dxa"/>
+          </w:tcPr>
+          <w:p>
+            <w:r>
+              <w:t>Sequência de Execução</w:t>
+            </w:r>
+          </w:p>
+        </w:tc>
+        <w:tc>
+          <w:tcPr>
+            <w:tcW w:w="6202" w:type="dxa"/>
+            <w:gridSpan w:val="2"/>
+          </w:tcPr>
+          <w:p>
+            <w:r>
+              <w:t>P</w:t>
+            </w:r>
+            <w:r>
+              <w:t>1 - O Ator seleciona o produto e escolhe a opção de "Excluir Produto".</w:t>
+            </w:r>
+          </w:p>
+          <w:p>
+            <w:r>
+              <w:t>P</w:t>
+            </w:r>
+            <w:r>
+              <w:t>2 - O Sistema solicita a confirmação da exclusão.</w:t>
+            </w:r>
+          </w:p>
+          <w:p>
+            <w:r>
+              <w:t>P</w:t>
+            </w:r>
+            <w:r>
+              <w:t>3 - O Ator confirma a exclusão selecionando a opção "OK".</w:t>
+            </w:r>
+          </w:p>
+          <w:p>
+            <w:r>
+              <w:t xml:space="preserve">P4 - O Sistema apresenta a mensagem "Produto </w:t>
+            </w:r>
+            <w:r>
+              <w:t>excluído</w:t>
+            </w:r>
+            <w:r>
+              <w:t xml:space="preserve"> com sucesso".</w:t>
+            </w:r>
+          </w:p>
+          <w:p>
+            <w:r>
+              <w:t>P5 - O caso de uso é encerrado.</w:t>
+            </w:r>
+          </w:p>
+        </w:tc>
+      </w:tr>
+    </w:tbl>
+    <w:p>
+      <w:bookmarkStart w:id="0" w:name="_GoBack"/>
+      <w:bookmarkEnd w:id="0"/>
+    </w:p>
     <w:sectPr>
       <w:pgSz w:w="11906" w:h="16838"/>
       <w:pgMar w:top="1417" w:right="1701" w:bottom="1417" w:left="1701" w:header="708" w:footer="708" w:gutter="0"/>
@@ -1138,7 +1342,7 @@
 </file>
 
 <file path=customXml/itemProps1.xml><?xml version="1.0" encoding="utf-8"?>
-<ds:datastoreItem xmlns:ds="http://schemas.openxmlformats.org/officeDocument/2006/customXml" ds:itemID="{EC991F8B-03F8-4536-9D43-87C67B3964C2}">
+<ds:datastoreItem xmlns:ds="http://schemas.openxmlformats.org/officeDocument/2006/customXml" ds:itemID="{B17FB721-BBF8-4602-AE2B-DD598EBF48D3}">
   <ds:schemaRefs>
     <ds:schemaRef ds:uri="http://schemas.openxmlformats.org/officeDocument/2006/bibliography"/>
   </ds:schemaRefs>

</xml_diff>